<commit_message>
added docs and tile to s-o-p
</commit_message>
<xml_diff>
--- a/assets/Docs/Tutorial-Docs/Carrier-Customer-Setup-Tutorial.docx
+++ b/assets/Docs/Tutorial-Docs/Carrier-Customer-Setup-Tutorial.docx
@@ -249,14 +249,19 @@
         <w:spacing w:after="0pt" w:line="12pt" w:lineRule="auto"/>
         <w:jc w:val="center"/>
         <w:rPr>
-          <w:sz w:val="24"/>
-          <w:szCs w:val="24"/>
-        </w:rPr>
-      </w:pPr>
-      <w:r>
-        <w:rPr>
-          <w:sz w:val="24"/>
-          <w:szCs w:val="24"/>
+          <w:b/>
+          <w:sz w:val="24"/>
+          <w:szCs w:val="24"/>
+          <w:u w:val="single"/>
+        </w:rPr>
+      </w:pPr>
+      <w:r>
+        <w:rPr>
+          <w:b/>
+          <w:sz w:val="24"/>
+          <w:szCs w:val="24"/>
+          <w:highlight w:val="yellow"/>
+          <w:u w:val="single"/>
         </w:rPr>
         <w:t>For more information, you may review the video here.</w:t>
       </w:r>
@@ -1830,8 +1835,8 @@
     <w:rsidRoot w:val="0053217C"/>
     <w:rsid w:val="000A191D"/>
     <w:rsid w:val="0053217C"/>
-    <w:rsid w:val="00823BF4"/>
     <w:rsid w:val="00D80B7C"/>
+    <w:rsid w:val="00EA3BDF"/>
   </w:rsids>
   <m:mathPr>
     <m:mathFont m:val="Cambria Math"/>

</xml_diff>